<commit_message>
Removed personally identifiable info from outline.
</commit_message>
<xml_diff>
--- a/LessonOutline.docx
+++ b/LessonOutline.docx
@@ -159,7 +159,28 @@
                 <w:sz w:val="24"/>
                 <w:szCs w:val="24"/>
               </w:rPr>
-              <w:t>(734) 546-8458</w:t>
+              <w:t>(734) 5</w:t>
+            </w:r>
+            <w:r>
+              <w:rPr>
+                <w:sz w:val="24"/>
+                <w:szCs w:val="24"/>
+              </w:rPr>
+              <w:t>55</w:t>
+            </w:r>
+            <w:r>
+              <w:rPr>
+                <w:sz w:val="24"/>
+                <w:szCs w:val="24"/>
+              </w:rPr>
+              <w:t>-</w:t>
+            </w:r>
+            <w:r>
+              <w:rPr>
+                <w:sz w:val="24"/>
+                <w:szCs w:val="24"/>
+              </w:rPr>
+              <w:t>5555</w:t>
             </w:r>
           </w:p>
         </w:tc>
@@ -209,9 +230,11 @@
                   <w:sz w:val="24"/>
                   <w:szCs w:val="24"/>
                 </w:rPr>
-                <w:t>PBagadzinski@appgraft.com</w:t>
+                <w:t>address@mail.com</w:t>
               </w:r>
             </w:hyperlink>
+            <w:bookmarkStart w:id="0" w:name="_GoBack"/>
+            <w:bookmarkEnd w:id="0"/>
           </w:p>
         </w:tc>
       </w:tr>
@@ -258,14 +281,7 @@
                 <w:sz w:val="24"/>
                 <w:szCs w:val="24"/>
               </w:rPr>
-              <w:t>15:30</w:t>
-            </w:r>
-            <w:r>
-              <w:rPr>
-                <w:sz w:val="24"/>
-                <w:szCs w:val="24"/>
-              </w:rPr>
-              <w:t xml:space="preserve"> - Monday August 27, 2018</w:t>
+              <w:t>15:30 - Monday August 27, 2018</w:t>
             </w:r>
           </w:p>
         </w:tc>
@@ -498,14 +514,7 @@
           <w:sz w:val="24"/>
           <w:szCs w:val="24"/>
         </w:rPr>
-        <w:t>iteratively</w:t>
-      </w:r>
-      <w:r>
-        <w:rPr>
-          <w:sz w:val="24"/>
-          <w:szCs w:val="24"/>
-        </w:rPr>
-        <w:t xml:space="preserve"> </w:t>
+        <w:t xml:space="preserve">iteratively </w:t>
       </w:r>
       <w:r>
         <w:rPr>
@@ -740,14 +749,7 @@
           <w:sz w:val="24"/>
           <w:szCs w:val="24"/>
         </w:rPr>
-        <w:t>code samples</w:t>
-      </w:r>
-      <w:r>
-        <w:rPr>
-          <w:sz w:val="24"/>
-          <w:szCs w:val="24"/>
-        </w:rPr>
-        <w:t xml:space="preserve"> and </w:t>
+        <w:t xml:space="preserve">code samples and </w:t>
       </w:r>
       <w:r>
         <w:rPr>
@@ -857,8 +859,6 @@
           <w:t>https://github.com/PauloPolaco/GCExLoops/blob/master/GCExLoops/PrintNumbers.cs</w:t>
         </w:r>
       </w:hyperlink>
-      <w:bookmarkStart w:id="0" w:name="_GoBack"/>
-      <w:bookmarkEnd w:id="0"/>
     </w:p>
     <w:sectPr>
       <w:pgSz w:w="12240" w:h="15840"/>

</xml_diff>